<commit_message>
Updated user manual to include blanking a user extension
</commit_message>
<xml_diff>
--- a/docs/phonebook_user_guide.docx
+++ b/docs/phonebook_user_guide.docx
@@ -2651,12 +2651,12 @@
           <wp:inline distR="114300" distT="0" distB="0" distL="114300">
             <wp:extent cy="5052060" cx="5791200"/>
             <wp:effectExtent t="0" b="0" r="0" l="0"/>
-            <wp:docPr id="1" name="image15.png"/>
+            <wp:docPr id="1" name="image16.png"/>
             <a:graphic>
               <a:graphicData uri="http://schemas.openxmlformats.org/drawingml/2006/picture">
                 <pic:pic>
                   <pic:nvPicPr>
-                    <pic:cNvPr id="0" name="image15.png"/>
+                    <pic:cNvPr id="0" name="image16.png"/>
                     <pic:cNvPicPr preferRelativeResize="0"/>
                   </pic:nvPicPr>
                   <pic:blipFill>
@@ -2668,6 +2668,7 @@
                   </pic:blipFill>
                   <pic:spPr>
                     <a:xfrm>
+                      <a:off y="0" x="0"/>
                       <a:ext cy="5052060" cx="5791200"/>
                     </a:xfrm>
                     <a:prstGeom prst="rect"/>
@@ -2730,6 +2731,7 @@
                   </pic:blipFill>
                   <pic:spPr>
                     <a:xfrm>
+                      <a:off y="0" x="0"/>
                       <a:ext cy="4305300" cx="5734050"/>
                     </a:xfrm>
                     <a:prstGeom prst="rect"/>
@@ -2842,12 +2844,12 @@
           <wp:inline distR="114300" distT="0" distB="0" distL="114300">
             <wp:extent cy="5052060" cx="5943600"/>
             <wp:effectExtent t="0" b="0" r="0" l="0"/>
-            <wp:docPr id="6" name="image11.png"/>
+            <wp:docPr id="6" name="image12.png"/>
             <a:graphic>
               <a:graphicData uri="http://schemas.openxmlformats.org/drawingml/2006/picture">
                 <pic:pic>
                   <pic:nvPicPr>
-                    <pic:cNvPr id="0" name="image11.png"/>
+                    <pic:cNvPr id="0" name="image12.png"/>
                     <pic:cNvPicPr preferRelativeResize="0"/>
                   </pic:nvPicPr>
                   <pic:blipFill>
@@ -2859,6 +2861,7 @@
                   </pic:blipFill>
                   <pic:spPr>
                     <a:xfrm>
+                      <a:off y="0" x="0"/>
                       <a:ext cy="5052060" cx="5943600"/>
                     </a:xfrm>
                     <a:prstGeom prst="rect"/>
@@ -2940,12 +2943,12 @@
           <wp:inline distR="114300" distT="0" distB="0" distL="114300">
             <wp:extent cy="5052060" cx="5943600"/>
             <wp:effectExtent t="0" b="0" r="0" l="0"/>
-            <wp:docPr id="7" name="image12.png"/>
+            <wp:docPr id="7" name="image15.png"/>
             <a:graphic>
               <a:graphicData uri="http://schemas.openxmlformats.org/drawingml/2006/picture">
                 <pic:pic>
                   <pic:nvPicPr>
-                    <pic:cNvPr id="0" name="image12.png"/>
+                    <pic:cNvPr id="0" name="image15.png"/>
                     <pic:cNvPicPr preferRelativeResize="0"/>
                   </pic:nvPicPr>
                   <pic:blipFill>
@@ -2957,6 +2960,7 @@
                   </pic:blipFill>
                   <pic:spPr>
                     <a:xfrm>
+                      <a:off y="0" x="0"/>
                       <a:ext cy="5052060" cx="5943600"/>
                     </a:xfrm>
                     <a:prstGeom prst="rect"/>
@@ -3037,6 +3041,7 @@
                   </pic:blipFill>
                   <pic:spPr>
                     <a:xfrm>
+                      <a:off y="0" x="0"/>
                       <a:ext cy="1016635" cx="5732780"/>
                     </a:xfrm>
                     <a:prstGeom prst="rect"/>
@@ -3117,6 +3122,7 @@
                   </pic:blipFill>
                   <pic:spPr>
                     <a:xfrm>
+                      <a:off y="0" x="0"/>
                       <a:ext cy="1198245" cx="5732780"/>
                     </a:xfrm>
                     <a:prstGeom prst="rect"/>
@@ -3180,12 +3186,12 @@
           <wp:inline distR="114300" distT="0" distB="0" distL="114300">
             <wp:extent cy="762000" cx="3943985"/>
             <wp:effectExtent t="0" b="0" r="0" l="0"/>
-            <wp:docPr id="10" name="image00.png"/>
+            <wp:docPr id="10" name="image01.png"/>
             <a:graphic>
               <a:graphicData uri="http://schemas.openxmlformats.org/drawingml/2006/picture">
                 <pic:pic>
                   <pic:nvPicPr>
-                    <pic:cNvPr id="0" name="image00.png"/>
+                    <pic:cNvPr id="0" name="image01.png"/>
                     <pic:cNvPicPr preferRelativeResize="0"/>
                   </pic:nvPicPr>
                   <pic:blipFill>
@@ -3197,6 +3203,7 @@
                   </pic:blipFill>
                   <pic:spPr>
                     <a:xfrm>
+                      <a:off y="0" x="0"/>
                       <a:ext cy="762000" cx="3943985"/>
                     </a:xfrm>
                     <a:prstGeom prst="rect"/>
@@ -3311,12 +3318,12 @@
           <wp:inline distR="114300" distT="114300" distB="114300" distL="114300">
             <wp:extent cy="5600700" cx="5734050"/>
             <wp:effectExtent t="0" b="0" r="0" l="0"/>
-            <wp:docPr id="16" name="image16.png"/>
+            <wp:docPr id="17" name="image17.png"/>
             <a:graphic>
               <a:graphicData uri="http://schemas.openxmlformats.org/drawingml/2006/picture">
                 <pic:pic>
                   <pic:nvPicPr>
-                    <pic:cNvPr id="0" name="image16.png"/>
+                    <pic:cNvPr id="0" name="image17.png"/>
                     <pic:cNvPicPr preferRelativeResize="0"/>
                   </pic:nvPicPr>
                   <pic:blipFill>
@@ -3328,6 +3335,7 @@
                   </pic:blipFill>
                   <pic:spPr>
                     <a:xfrm>
+                      <a:off y="0" x="0"/>
                       <a:ext cy="5600700" cx="5734050"/>
                     </a:xfrm>
                     <a:prstGeom prst="rect"/>
@@ -3524,12 +3532,12 @@
           <wp:inline distR="114300" distT="0" distB="0" distL="114300">
             <wp:extent cy="4137660" cx="5733415"/>
             <wp:effectExtent t="0" b="0" r="0" l="0"/>
-            <wp:docPr id="11" name="image07.png"/>
+            <wp:docPr id="11" name="image08.png"/>
             <a:graphic>
               <a:graphicData uri="http://schemas.openxmlformats.org/drawingml/2006/picture">
                 <pic:pic>
                   <pic:nvPicPr>
-                    <pic:cNvPr id="0" name="image07.png"/>
+                    <pic:cNvPr id="0" name="image08.png"/>
                     <pic:cNvPicPr preferRelativeResize="0"/>
                   </pic:nvPicPr>
                   <pic:blipFill>
@@ -3541,6 +3549,7 @@
                   </pic:blipFill>
                   <pic:spPr>
                     <a:xfrm>
+                      <a:off y="0" x="0"/>
                       <a:ext cy="4137660" cx="5733415"/>
                     </a:xfrm>
                     <a:prstGeom prst="rect"/>
@@ -3661,12 +3670,12 @@
           <wp:inline distR="114300" distT="0" distB="0" distL="114300">
             <wp:extent cy="3555365" cx="5731510"/>
             <wp:effectExtent t="0" b="0" r="0" l="0"/>
-            <wp:docPr id="12" name="image08.png"/>
+            <wp:docPr id="12" name="image06.png"/>
             <a:graphic>
               <a:graphicData uri="http://schemas.openxmlformats.org/drawingml/2006/picture">
                 <pic:pic>
                   <pic:nvPicPr>
-                    <pic:cNvPr id="0" name="image08.png"/>
+                    <pic:cNvPr id="0" name="image06.png"/>
                     <pic:cNvPicPr preferRelativeResize="0"/>
                   </pic:nvPicPr>
                   <pic:blipFill>
@@ -3678,6 +3687,7 @@
                   </pic:blipFill>
                   <pic:spPr>
                     <a:xfrm>
+                      <a:off y="0" x="0"/>
                       <a:ext cy="3555365" cx="5731510"/>
                     </a:xfrm>
                     <a:prstGeom prst="rect"/>
@@ -3741,12 +3751,12 @@
           <wp:inline distR="114300" distT="0" distB="0" distL="114300">
             <wp:extent cy="1114425" cx="4476115"/>
             <wp:effectExtent t="0" b="0" r="0" l="0"/>
-            <wp:docPr id="2" name="image01.png"/>
+            <wp:docPr id="2" name="image00.png"/>
             <a:graphic>
               <a:graphicData uri="http://schemas.openxmlformats.org/drawingml/2006/picture">
                 <pic:pic>
                   <pic:nvPicPr>
-                    <pic:cNvPr id="0" name="image01.png"/>
+                    <pic:cNvPr id="0" name="image00.png"/>
                     <pic:cNvPicPr preferRelativeResize="0"/>
                   </pic:nvPicPr>
                   <pic:blipFill>
@@ -3758,6 +3768,7 @@
                   </pic:blipFill>
                   <pic:spPr>
                     <a:xfrm>
+                      <a:off y="0" x="0"/>
                       <a:ext cy="1114425" cx="4476115"/>
                     </a:xfrm>
                     <a:prstGeom prst="rect"/>
@@ -3860,7 +3871,7 @@
         <w:ind w:left="0" w:firstLine="0"/>
         <w:contextualSpacing w:val="0"/>
       </w:pPr>
-      <w:bookmarkStart w:id="16" w:colFirst="0" w:name="h.1ksv4uv" w:colLast="0"/>
+      <w:bookmarkStart w:id="16" w:colFirst="0" w:name="h.6sdrmyqbsclq" w:colLast="0"/>
       <w:bookmarkEnd w:id="16"/>
       <w:r>
         <w:rPr>
@@ -3869,64 +3880,39 @@
         </w:rPr>
         <w:t xml:space="preserve">Some departments are more selective in how they allocate their extensions. For cases where the required extension for a user is outside the range available on the form, please contact the infrastructure team for an out-of-band update to the database.</w:t>
       </w:r>
-      <w:r>
-        <w:rPr>
-          <w:rtl w:val="0"/>
-        </w:rPr>
-      </w:r>
-    </w:p>
-    <w:p>
-      <w:pPr>
-        <w:pStyle w:val="Heading2"/>
-        <w:numPr>
-          <w:ilvl w:val="1"/>
-          <w:numId w:val="1"/>
-        </w:numPr>
-        <w:ind w:left="0" w:firstLine="0"/>
-        <w:rPr/>
-      </w:pPr>
-      <w:r>
-        <w:rPr>
-          <w:rtl w:val="0"/>
-        </w:rPr>
-        <w:t xml:space="preserve">Policies</w:t>
-      </w:r>
-    </w:p>
-    <w:p>
-      <w:pPr>
-        <w:ind w:left="0" w:firstLine="0"/>
-        <w:contextualSpacing w:val="0"/>
-      </w:pPr>
-      <w:r>
-        <w:rPr>
-          <w:vertAlign w:val="baseline"/>
-          <w:rtl w:val="0"/>
-        </w:rPr>
-        <w:t xml:space="preserve">The </w:t>
-      </w:r>
-      <w:r>
-        <w:rPr>
-          <w:rtl w:val="0"/>
-        </w:rPr>
-        <w:t xml:space="preserve">policy section lists features and limitations on the Lync service provided to individual users, typically according to their sub-department.</w:t>
-      </w:r>
-    </w:p>
-    <w:p>
-      <w:pPr>
-        <w:ind w:left="0" w:firstLine="0"/>
-        <w:contextualSpacing w:val="0"/>
-      </w:pPr>
+    </w:p>
+    <w:p>
+      <w:pPr>
+        <w:ind w:left="0" w:firstLine="0"/>
+        <w:contextualSpacing w:val="0"/>
+      </w:pPr>
+      <w:bookmarkStart w:id="17" w:colFirst="0" w:name="h.wea1js7arrs9" w:colLast="0"/>
+      <w:bookmarkEnd w:id="17"/>
+      <w:r>
+        <w:rPr>
+          <w:rtl w:val="0"/>
+        </w:rPr>
+        <w:t xml:space="preserve">The item at the top of the list is a blank option to remove the extension entry for a user,</w:t>
+      </w:r>
+    </w:p>
+    <w:p>
+      <w:pPr>
+        <w:ind w:left="0" w:firstLine="0"/>
+        <w:contextualSpacing w:val="0"/>
+      </w:pPr>
+      <w:bookmarkStart w:id="18" w:colFirst="0" w:name="h.z3ywfhu41yah" w:colLast="0"/>
+      <w:bookmarkEnd w:id="18"/>
       <w:r>
         <w:drawing>
           <wp:inline distR="114300" distT="114300" distB="114300" distL="114300">
-            <wp:extent cy="2628900" cx="5734050"/>
+            <wp:extent cy="1962150" cx="4924425"/>
             <wp:effectExtent t="0" b="0" r="0" l="0"/>
-            <wp:docPr id="14" name="image10.png"/>
+            <wp:docPr id="16" name="image11.png"/>
             <a:graphic>
               <a:graphicData uri="http://schemas.openxmlformats.org/drawingml/2006/picture">
                 <pic:pic>
                   <pic:nvPicPr>
-                    <pic:cNvPr id="0" name="image10.png"/>
+                    <pic:cNvPr id="0" name="image11.png"/>
                     <pic:cNvPicPr preferRelativeResize="0"/>
                   </pic:nvPicPr>
                   <pic:blipFill>
@@ -3938,6 +3924,102 @@
                   </pic:blipFill>
                   <pic:spPr>
                     <a:xfrm>
+                      <a:off y="0" x="0"/>
+                      <a:ext cy="1962150" cx="4924425"/>
+                    </a:xfrm>
+                    <a:prstGeom prst="rect"/>
+                    <a:ln/>
+                  </pic:spPr>
+                </pic:pic>
+              </a:graphicData>
+            </a:graphic>
+          </wp:inline>
+        </w:drawing>
+      </w:r>
+      <w:r>
+        <w:rPr>
+          <w:rtl w:val="0"/>
+        </w:rPr>
+      </w:r>
+    </w:p>
+    <w:p>
+      <w:pPr>
+        <w:ind w:left="0" w:firstLine="0"/>
+        <w:contextualSpacing w:val="0"/>
+      </w:pPr>
+      <w:bookmarkStart w:id="19" w:colFirst="0" w:name="h.1ksv4uv" w:colLast="0"/>
+      <w:bookmarkEnd w:id="19"/>
+      <w:r>
+        <w:rPr>
+          <w:rtl w:val="0"/>
+        </w:rPr>
+        <w:t xml:space="preserve">This can be used in situations where the extension needs to be assigned to somebody else: deselect from teh current user and the assign to teh new one.</w:t>
+      </w:r>
+    </w:p>
+    <w:p>
+      <w:pPr>
+        <w:pStyle w:val="Heading2"/>
+        <w:numPr>
+          <w:ilvl w:val="1"/>
+          <w:numId w:val="1"/>
+        </w:numPr>
+        <w:ind w:left="0" w:firstLine="0"/>
+        <w:rPr/>
+      </w:pPr>
+      <w:r>
+        <w:rPr>
+          <w:rtl w:val="0"/>
+        </w:rPr>
+        <w:t xml:space="preserve">Policies</w:t>
+      </w:r>
+    </w:p>
+    <w:p>
+      <w:pPr>
+        <w:ind w:left="0" w:firstLine="0"/>
+        <w:contextualSpacing w:val="0"/>
+      </w:pPr>
+      <w:r>
+        <w:rPr>
+          <w:vertAlign w:val="baseline"/>
+          <w:rtl w:val="0"/>
+        </w:rPr>
+        <w:t xml:space="preserve">The </w:t>
+      </w:r>
+      <w:r>
+        <w:rPr>
+          <w:rtl w:val="0"/>
+        </w:rPr>
+        <w:t xml:space="preserve">policy section lists features and limitations on the Lync service provided to individual users, typically according to their sub-department.</w:t>
+      </w:r>
+    </w:p>
+    <w:p>
+      <w:pPr>
+        <w:ind w:left="0" w:firstLine="0"/>
+        <w:contextualSpacing w:val="0"/>
+      </w:pPr>
+      <w:r>
+        <w:drawing>
+          <wp:inline distR="114300" distT="114300" distB="114300" distL="114300">
+            <wp:extent cy="2628900" cx="5734050"/>
+            <wp:effectExtent t="0" b="0" r="0" l="0"/>
+            <wp:docPr id="14" name="image07.png"/>
+            <a:graphic>
+              <a:graphicData uri="http://schemas.openxmlformats.org/drawingml/2006/picture">
+                <pic:pic>
+                  <pic:nvPicPr>
+                    <pic:cNvPr id="0" name="image07.png"/>
+                    <pic:cNvPicPr preferRelativeResize="0"/>
+                  </pic:nvPicPr>
+                  <pic:blipFill>
+                    <a:blip r:embed="rId18"/>
+                    <a:srcRect t="0" b="0" r="0" l="0"/>
+                    <a:stretch>
+                      <a:fillRect/>
+                    </a:stretch>
+                  </pic:blipFill>
+                  <pic:spPr>
+                    <a:xfrm>
+                      <a:off y="0" x="0"/>
                       <a:ext cy="2628900" cx="5734050"/>
                     </a:xfrm>
                     <a:prstGeom prst="rect"/>
@@ -4043,8 +4125,8 @@
         <w:ind w:left="0" w:firstLine="0"/>
         <w:contextualSpacing w:val="0"/>
       </w:pPr>
-      <w:bookmarkStart w:id="17" w:colFirst="0" w:name="h.2jxsxqh" w:colLast="0"/>
-      <w:bookmarkEnd w:id="17"/>
+      <w:bookmarkStart w:id="20" w:colFirst="0" w:name="h.2jxsxqh" w:colLast="0"/>
+      <w:bookmarkEnd w:id="20"/>
       <w:r>
         <w:drawing>
           <wp:inline distR="114300" distT="0" distB="0" distL="114300">
@@ -4059,7 +4141,7 @@
                     <pic:cNvPicPr preferRelativeResize="0"/>
                   </pic:nvPicPr>
                   <pic:blipFill>
-                    <a:blip r:embed="rId18"/>
+                    <a:blip r:embed="rId19"/>
                     <a:srcRect t="0" b="0" r="0" l="0"/>
                     <a:stretch>
                       <a:fillRect/>
@@ -4067,6 +4149,7 @@
                   </pic:blipFill>
                   <pic:spPr>
                     <a:xfrm>
+                      <a:off y="0" x="0"/>
                       <a:ext cy="1432560" cx="5732145"/>
                     </a:xfrm>
                     <a:prstGeom prst="rect"/>
@@ -4163,7 +4246,7 @@
                     <pic:cNvPicPr preferRelativeResize="0"/>
                   </pic:nvPicPr>
                   <pic:blipFill>
-                    <a:blip r:embed="rId19"/>
+                    <a:blip r:embed="rId20"/>
                     <a:srcRect t="0" b="0" r="0" l="0"/>
                     <a:stretch>
                       <a:fillRect/>
@@ -4171,6 +4254,7 @@
                   </pic:blipFill>
                   <pic:spPr>
                     <a:xfrm>
+                      <a:off y="0" x="0"/>
                       <a:ext cy="3039745" cx="5732145"/>
                     </a:xfrm>
                     <a:prstGeom prst="rect"/>
@@ -4331,8 +4415,8 @@
         <w:ind w:left="0" w:firstLine="0"/>
         <w:contextualSpacing w:val="0"/>
       </w:pPr>
-      <w:bookmarkStart w:id="18" w:colFirst="0" w:name="h.z337ya" w:colLast="0"/>
-      <w:bookmarkEnd w:id="18"/>
+      <w:bookmarkStart w:id="21" w:colFirst="0" w:name="h.z337ya" w:colLast="0"/>
+      <w:bookmarkEnd w:id="21"/>
       <w:r>
         <w:rPr>
           <w:vertAlign w:val="baseline"/>
@@ -4416,74 +4500,12 @@
           <wp:inline distR="114300" distT="0" distB="0" distL="114300">
             <wp:extent cy="3636010" cx="5726430"/>
             <wp:effectExtent t="0" b="0" r="0" l="0"/>
-            <wp:docPr id="5" name="image09.png"/>
+            <wp:docPr id="5" name="image10.png"/>
             <a:graphic>
               <a:graphicData uri="http://schemas.openxmlformats.org/drawingml/2006/picture">
                 <pic:pic>
                   <pic:nvPicPr>
-                    <pic:cNvPr id="0" name="image09.png"/>
-                    <pic:cNvPicPr preferRelativeResize="0"/>
-                  </pic:nvPicPr>
-                  <pic:blipFill>
-                    <a:blip r:embed="rId20"/>
-                    <a:srcRect t="0" b="0" r="0" l="0"/>
-                    <a:stretch>
-                      <a:fillRect/>
-                    </a:stretch>
-                  </pic:blipFill>
-                  <pic:spPr>
-                    <a:xfrm>
-                      <a:ext cy="3636010" cx="5726430"/>
-                    </a:xfrm>
-                    <a:prstGeom prst="rect"/>
-                    <a:ln/>
-                  </pic:spPr>
-                </pic:pic>
-              </a:graphicData>
-            </a:graphic>
-          </wp:inline>
-        </w:drawing>
-      </w:r>
-      <w:r>
-        <w:rPr>
-          <w:rtl w:val="0"/>
-        </w:rPr>
-      </w:r>
-    </w:p>
-    <w:p>
-      <w:pPr>
-        <w:ind w:left="0" w:firstLine="0"/>
-        <w:contextualSpacing w:val="0"/>
-      </w:pPr>
-      <w:r>
-        <w:rPr>
-          <w:vertAlign w:val="baseline"/>
-          <w:rtl w:val="0"/>
-        </w:rPr>
-        <w:t xml:space="preserve">To search by sub-department, simply select one from the list and press the ‘Go’ button.</w:t>
-      </w:r>
-      <w:r>
-        <w:rPr>
-          <w:rtl w:val="0"/>
-        </w:rPr>
-      </w:r>
-    </w:p>
-    <w:p>
-      <w:pPr>
-        <w:ind w:left="0" w:firstLine="0"/>
-        <w:contextualSpacing w:val="0"/>
-      </w:pPr>
-      <w:r>
-        <w:drawing>
-          <wp:inline distR="114300" distT="114300" distB="114300" distL="114300">
-            <wp:extent cy="2349500" cx="5734050"/>
-            <wp:effectExtent t="0" b="0" r="0" l="0"/>
-            <wp:docPr id="17" name="image14.png"/>
-            <a:graphic>
-              <a:graphicData uri="http://schemas.openxmlformats.org/drawingml/2006/picture">
-                <pic:pic>
-                  <pic:nvPicPr>
-                    <pic:cNvPr id="0" name="image14.png"/>
+                    <pic:cNvPr id="0" name="image10.png"/>
                     <pic:cNvPicPr preferRelativeResize="0"/>
                   </pic:nvPicPr>
                   <pic:blipFill>
@@ -4495,7 +4517,8 @@
                   </pic:blipFill>
                   <pic:spPr>
                     <a:xfrm>
-                      <a:ext cy="2349500" cx="5734050"/>
+                      <a:off y="0" x="0"/>
+                      <a:ext cy="3636010" cx="5726430"/>
                     </a:xfrm>
                     <a:prstGeom prst="rect"/>
                     <a:ln/>
@@ -4522,7 +4545,7 @@
           <w:vertAlign w:val="baseline"/>
           <w:rtl w:val="0"/>
         </w:rPr>
-        <w:t xml:space="preserve">And details of the person may then be viewed,</w:t>
+        <w:t xml:space="preserve">To search by sub-department, simply select one from the list and press the ‘Go’ button.</w:t>
       </w:r>
       <w:r>
         <w:rPr>
@@ -4538,14 +4561,14 @@
       <w:r>
         <w:drawing>
           <wp:inline distR="114300" distT="114300" distB="114300" distL="114300">
-            <wp:extent cy="5238750" cx="4838700"/>
+            <wp:extent cy="2349500" cx="5734050"/>
             <wp:effectExtent t="0" b="0" r="0" l="0"/>
-            <wp:docPr id="13" name="image06.png"/>
+            <wp:docPr id="18" name="image14.png"/>
             <a:graphic>
               <a:graphicData uri="http://schemas.openxmlformats.org/drawingml/2006/picture">
                 <pic:pic>
                   <pic:nvPicPr>
-                    <pic:cNvPr id="0" name="image06.png"/>
+                    <pic:cNvPr id="0" name="image14.png"/>
                     <pic:cNvPicPr preferRelativeResize="0"/>
                   </pic:nvPicPr>
                   <pic:blipFill>
@@ -4557,6 +4580,70 @@
                   </pic:blipFill>
                   <pic:spPr>
                     <a:xfrm>
+                      <a:off y="0" x="0"/>
+                      <a:ext cy="2349500" cx="5734050"/>
+                    </a:xfrm>
+                    <a:prstGeom prst="rect"/>
+                    <a:ln/>
+                  </pic:spPr>
+                </pic:pic>
+              </a:graphicData>
+            </a:graphic>
+          </wp:inline>
+        </w:drawing>
+      </w:r>
+      <w:r>
+        <w:rPr>
+          <w:rtl w:val="0"/>
+        </w:rPr>
+      </w:r>
+    </w:p>
+    <w:p>
+      <w:pPr>
+        <w:ind w:left="0" w:firstLine="0"/>
+        <w:contextualSpacing w:val="0"/>
+      </w:pPr>
+      <w:r>
+        <w:rPr>
+          <w:vertAlign w:val="baseline"/>
+          <w:rtl w:val="0"/>
+        </w:rPr>
+        <w:t xml:space="preserve">And details of the person may then be viewed,</w:t>
+      </w:r>
+      <w:r>
+        <w:rPr>
+          <w:rtl w:val="0"/>
+        </w:rPr>
+      </w:r>
+    </w:p>
+    <w:p>
+      <w:pPr>
+        <w:ind w:left="0" w:firstLine="0"/>
+        <w:contextualSpacing w:val="0"/>
+      </w:pPr>
+      <w:r>
+        <w:drawing>
+          <wp:inline distR="114300" distT="114300" distB="114300" distL="114300">
+            <wp:extent cy="5238750" cx="4838700"/>
+            <wp:effectExtent t="0" b="0" r="0" l="0"/>
+            <wp:docPr id="13" name="image09.png"/>
+            <a:graphic>
+              <a:graphicData uri="http://schemas.openxmlformats.org/drawingml/2006/picture">
+                <pic:pic>
+                  <pic:nvPicPr>
+                    <pic:cNvPr id="0" name="image09.png"/>
+                    <pic:cNvPicPr preferRelativeResize="0"/>
+                  </pic:nvPicPr>
+                  <pic:blipFill>
+                    <a:blip r:embed="rId23"/>
+                    <a:srcRect t="0" b="0" r="0" l="0"/>
+                    <a:stretch>
+                      <a:fillRect/>
+                    </a:stretch>
+                  </pic:blipFill>
+                  <pic:spPr>
+                    <a:xfrm>
+                      <a:off y="0" x="0"/>
                       <a:ext cy="5238750" cx="4838700"/>
                     </a:xfrm>
                     <a:prstGeom prst="rect"/>
@@ -4633,8 +4720,8 @@
         <w:ind w:left="0" w:firstLine="0"/>
         <w:contextualSpacing w:val="0"/>
       </w:pPr>
-      <w:bookmarkStart w:id="19" w:colFirst="0" w:name="h.3j2qqm3" w:colLast="0"/>
-      <w:bookmarkEnd w:id="19"/>
+      <w:bookmarkStart w:id="22" w:colFirst="0" w:name="h.3j2qqm3" w:colLast="0"/>
+      <w:bookmarkEnd w:id="22"/>
       <w:r>
         <w:rPr>
           <w:rtl w:val="0"/>
@@ -4795,8 +4882,8 @@
       </w:r>
     </w:p>
     <w:sectPr>
-      <w:headerReference r:id="rId23" w:type="default"/>
-      <w:footerReference r:id="rId24" w:type="default"/>
+      <w:headerReference r:id="rId24" w:type="default"/>
+      <w:footerReference r:id="rId25" w:type="default"/>
       <w:pgSz w:w="11909" w:h="16834"/>
       <w:pgMar w:left="1440" w:right="1440" w:top="1440" w:bottom="1440"/>
     </w:sectPr>

</xml_diff>